<commit_message>
Update figures for accepted publication
</commit_message>
<xml_diff>
--- a/results/ZIP/annual_enviro.docx
+++ b/results/ZIP/annual_enviro.docx
@@ -221,7 +221,7 @@
                 <w:sz w:val="24"/>
                 <w:szCs w:val="24"/>
               </w:rPr>
-              <w:object w:dxaOrig="8641" w:dyaOrig="8641" w14:anchorId="0C12EB06">
+              <w:object w:dxaOrig="8641" w:dyaOrig="8641" w14:anchorId="7A25DDE2">
                 <v:shapetype id="_x0000_t75" coordsize="21600,21600" o:spt="75" o:preferrelative="t" path="m@4@5l@4@11@9@11@9@5xe" filled="f" stroked="f">
                   <v:stroke joinstyle="miter"/>
                   <v:formulas>
@@ -241,10 +241,10 @@
                   <v:path o:extrusionok="f" gradientshapeok="t" o:connecttype="rect"/>
                   <o:lock v:ext="edit" aspectratio="t"/>
                 </v:shapetype>
-                <v:shape id="_x0000_i1025" type="#_x0000_t75" style="width:86pt;height:86pt" o:ole="">
+                <v:shape id="_x0000_i1075" type="#_x0000_t75" style="width:90pt;height:90pt" o:ole="">
                   <v:imagedata r:id="rId4" o:title=""/>
                 </v:shape>
-                <o:OLEObject Type="Embed" ProgID="AcroExch.Document.DC" ShapeID="_x0000_i1025" DrawAspect="Content" ObjectID="_1681218442" r:id="rId5"/>
+                <o:OLEObject Type="Embed" ProgID="AcroExch.Document.DC" ShapeID="_x0000_i1075" DrawAspect="Content" ObjectID="_1684138298" r:id="rId5"/>
               </w:object>
             </w:r>
           </w:p>
@@ -273,11 +273,11 @@
                 <w:sz w:val="24"/>
                 <w:szCs w:val="24"/>
               </w:rPr>
-              <w:object w:dxaOrig="8641" w:dyaOrig="8641" w14:anchorId="5553E6A6">
-                <v:shape id="_x0000_i1026" type="#_x0000_t75" style="width:87pt;height:87pt" o:ole="">
+              <w:object w:dxaOrig="8641" w:dyaOrig="8641" w14:anchorId="2D815930">
+                <v:shape id="_x0000_i1076" type="#_x0000_t75" style="width:89.5pt;height:89.5pt" o:ole="">
                   <v:imagedata r:id="rId6" o:title=""/>
                 </v:shape>
-                <o:OLEObject Type="Embed" ProgID="AcroExch.Document.DC" ShapeID="_x0000_i1026" DrawAspect="Content" ObjectID="_1681218443" r:id="rId7"/>
+                <o:OLEObject Type="Embed" ProgID="AcroExch.Document.DC" ShapeID="_x0000_i1076" DrawAspect="Content" ObjectID="_1684138299" r:id="rId7"/>
               </w:object>
             </w:r>
           </w:p>
@@ -306,11 +306,11 @@
                 <w:sz w:val="24"/>
                 <w:szCs w:val="24"/>
               </w:rPr>
-              <w:object w:dxaOrig="8641" w:dyaOrig="8641" w14:anchorId="0EC44167">
-                <v:shape id="_x0000_i1027" type="#_x0000_t75" style="width:87pt;height:87pt" o:ole="">
+              <w:object w:dxaOrig="8641" w:dyaOrig="8641" w14:anchorId="4CBE9B79">
+                <v:shape id="_x0000_i1137" type="#_x0000_t75" style="width:90pt;height:90pt" o:ole="">
                   <v:imagedata r:id="rId8" o:title=""/>
                 </v:shape>
-                <o:OLEObject Type="Embed" ProgID="AcroExch.Document.DC" ShapeID="_x0000_i1027" DrawAspect="Content" ObjectID="_1681218444" r:id="rId9"/>
+                <o:OLEObject Type="Embed" ProgID="AcroExch.Document.DC" ShapeID="_x0000_i1137" DrawAspect="Content" ObjectID="_1684138300" r:id="rId9"/>
               </w:object>
             </w:r>
           </w:p>
@@ -396,11 +396,11 @@
                 <w:sz w:val="24"/>
                 <w:szCs w:val="24"/>
               </w:rPr>
-              <w:object w:dxaOrig="8641" w:dyaOrig="8641" w14:anchorId="13EB5C88">
-                <v:shape id="_x0000_i1028" type="#_x0000_t75" style="width:86pt;height:86pt" o:ole="">
+              <w:object w:dxaOrig="8641" w:dyaOrig="8641" w14:anchorId="75FBB2A4">
+                <v:shape id="_x0000_i1106" type="#_x0000_t75" style="width:90pt;height:90pt" o:ole="">
                   <v:imagedata r:id="rId10" o:title=""/>
                 </v:shape>
-                <o:OLEObject Type="Embed" ProgID="AcroExch.Document.DC" ShapeID="_x0000_i1028" DrawAspect="Content" ObjectID="_1681218445" r:id="rId11"/>
+                <o:OLEObject Type="Embed" ProgID="AcroExch.Document.DC" ShapeID="_x0000_i1106" DrawAspect="Content" ObjectID="_1684138301" r:id="rId11"/>
               </w:object>
             </w:r>
           </w:p>
@@ -429,11 +429,11 @@
                 <w:sz w:val="24"/>
                 <w:szCs w:val="24"/>
               </w:rPr>
-              <w:object w:dxaOrig="8641" w:dyaOrig="8641" w14:anchorId="41BD30A9">
-                <v:shape id="_x0000_i1029" type="#_x0000_t75" style="width:86pt;height:86pt" o:ole="">
+              <w:object w:dxaOrig="8641" w:dyaOrig="8641" w14:anchorId="44B04859">
+                <v:shape id="_x0000_i1110" type="#_x0000_t75" style="width:90pt;height:90pt" o:ole="">
                   <v:imagedata r:id="rId12" o:title=""/>
                 </v:shape>
-                <o:OLEObject Type="Embed" ProgID="AcroExch.Document.DC" ShapeID="_x0000_i1029" DrawAspect="Content" ObjectID="_1681218446" r:id="rId13"/>
+                <o:OLEObject Type="Embed" ProgID="AcroExch.Document.DC" ShapeID="_x0000_i1110" DrawAspect="Content" ObjectID="_1684138302" r:id="rId13"/>
               </w:object>
             </w:r>
           </w:p>
@@ -462,11 +462,11 @@
                 <w:sz w:val="24"/>
                 <w:szCs w:val="24"/>
               </w:rPr>
-              <w:object w:dxaOrig="8641" w:dyaOrig="8641" w14:anchorId="12008E53">
-                <v:shape id="_x0000_i1030" type="#_x0000_t75" style="width:87.5pt;height:87.5pt" o:ole="">
+              <w:object w:dxaOrig="8641" w:dyaOrig="8641" w14:anchorId="2253C7AC">
+                <v:shape id="_x0000_i1115" type="#_x0000_t75" style="width:90.5pt;height:90.5pt" o:ole="">
                   <v:imagedata r:id="rId14" o:title=""/>
                 </v:shape>
-                <o:OLEObject Type="Embed" ProgID="AcroExch.Document.DC" ShapeID="_x0000_i1030" DrawAspect="Content" ObjectID="_1681218447" r:id="rId15"/>
+                <o:OLEObject Type="Embed" ProgID="AcroExch.Document.DC" ShapeID="_x0000_i1115" DrawAspect="Content" ObjectID="_1684138303" r:id="rId15"/>
               </w:object>
             </w:r>
           </w:p>
@@ -553,11 +553,11 @@
                 <w:sz w:val="24"/>
                 <w:szCs w:val="24"/>
               </w:rPr>
-              <w:object w:dxaOrig="8641" w:dyaOrig="8641" w14:anchorId="271A5CAA">
-                <v:shape id="_x0000_i1031" type="#_x0000_t75" style="width:87.5pt;height:87.5pt" o:ole="">
+              <w:object w:dxaOrig="8641" w:dyaOrig="8641" w14:anchorId="67080A48">
+                <v:shape id="_x0000_i1213" type="#_x0000_t75" style="width:90pt;height:90pt" o:ole="">
                   <v:imagedata r:id="rId16" o:title=""/>
                 </v:shape>
-                <o:OLEObject Type="Embed" ProgID="AcroExch.Document.DC" ShapeID="_x0000_i1031" DrawAspect="Content" ObjectID="_1681218448" r:id="rId17"/>
+                <o:OLEObject Type="Embed" ProgID="AcroExch.Document.DC" ShapeID="_x0000_i1213" DrawAspect="Content" ObjectID="_1684138304" r:id="rId17"/>
               </w:object>
             </w:r>
           </w:p>
@@ -586,11 +586,11 @@
                 <w:sz w:val="24"/>
                 <w:szCs w:val="24"/>
               </w:rPr>
-              <w:object w:dxaOrig="8641" w:dyaOrig="8641" w14:anchorId="68C5A3ED">
-                <v:shape id="_x0000_i1032" type="#_x0000_t75" style="width:87pt;height:87pt" o:ole="">
+              <w:object w:dxaOrig="8641" w:dyaOrig="8641" w14:anchorId="2A801165">
+                <v:shape id="_x0000_i1217" type="#_x0000_t75" style="width:89.5pt;height:89.5pt" o:ole="">
                   <v:imagedata r:id="rId18" o:title=""/>
                 </v:shape>
-                <o:OLEObject Type="Embed" ProgID="AcroExch.Document.DC" ShapeID="_x0000_i1032" DrawAspect="Content" ObjectID="_1681218449" r:id="rId19"/>
+                <o:OLEObject Type="Embed" ProgID="AcroExch.Document.DC" ShapeID="_x0000_i1217" DrawAspect="Content" ObjectID="_1684138305" r:id="rId19"/>
               </w:object>
             </w:r>
           </w:p>
@@ -619,11 +619,11 @@
                 <w:sz w:val="24"/>
                 <w:szCs w:val="24"/>
               </w:rPr>
-              <w:object w:dxaOrig="8641" w:dyaOrig="8641" w14:anchorId="012EA1D4">
-                <v:shape id="_x0000_i1033" type="#_x0000_t75" style="width:87.5pt;height:87.5pt" o:ole="">
+              <w:object w:dxaOrig="8641" w:dyaOrig="8641" w14:anchorId="2EAD44E0">
+                <v:shape id="_x0000_i1222" type="#_x0000_t75" style="width:90pt;height:90pt" o:ole="">
                   <v:imagedata r:id="rId20" o:title=""/>
                 </v:shape>
-                <o:OLEObject Type="Embed" ProgID="AcroExch.Document.DC" ShapeID="_x0000_i1033" DrawAspect="Content" ObjectID="_1681218450" r:id="rId21"/>
+                <o:OLEObject Type="Embed" ProgID="AcroExch.Document.DC" ShapeID="_x0000_i1222" DrawAspect="Content" ObjectID="_1684138306" r:id="rId21"/>
               </w:object>
             </w:r>
           </w:p>
@@ -708,11 +708,11 @@
                 <w:sz w:val="24"/>
                 <w:szCs w:val="24"/>
               </w:rPr>
-              <w:object w:dxaOrig="8641" w:dyaOrig="8641" w14:anchorId="4E06189C">
-                <v:shape id="_x0000_i1034" type="#_x0000_t75" style="width:87.5pt;height:87.5pt" o:ole="">
+              <w:object w:dxaOrig="8641" w:dyaOrig="8641" w14:anchorId="47E7C686">
+                <v:shape id="_x0000_i1226" type="#_x0000_t75" style="width:88.5pt;height:88.5pt" o:ole="">
                   <v:imagedata r:id="rId22" o:title=""/>
                 </v:shape>
-                <o:OLEObject Type="Embed" ProgID="AcroExch.Document.DC" ShapeID="_x0000_i1034" DrawAspect="Content" ObjectID="_1681218451" r:id="rId23"/>
+                <o:OLEObject Type="Embed" ProgID="AcroExch.Document.DC" ShapeID="_x0000_i1226" DrawAspect="Content" ObjectID="_1684138307" r:id="rId23"/>
               </w:object>
             </w:r>
           </w:p>
@@ -741,11 +741,11 @@
                 <w:sz w:val="24"/>
                 <w:szCs w:val="24"/>
               </w:rPr>
-              <w:object w:dxaOrig="8641" w:dyaOrig="8641" w14:anchorId="092FDDD9">
-                <v:shape id="_x0000_i1035" type="#_x0000_t75" style="width:86.5pt;height:86.5pt" o:ole="">
+              <w:object w:dxaOrig="8641" w:dyaOrig="8641" w14:anchorId="2A507841">
+                <v:shape id="_x0000_i1230" type="#_x0000_t75" style="width:88pt;height:88pt" o:ole="">
                   <v:imagedata r:id="rId24" o:title=""/>
                 </v:shape>
-                <o:OLEObject Type="Embed" ProgID="AcroExch.Document.DC" ShapeID="_x0000_i1035" DrawAspect="Content" ObjectID="_1681218452" r:id="rId25"/>
+                <o:OLEObject Type="Embed" ProgID="AcroExch.Document.DC" ShapeID="_x0000_i1230" DrawAspect="Content" ObjectID="_1684138308" r:id="rId25"/>
               </w:object>
             </w:r>
           </w:p>
@@ -774,11 +774,11 @@
                 <w:sz w:val="24"/>
                 <w:szCs w:val="24"/>
               </w:rPr>
-              <w:object w:dxaOrig="8641" w:dyaOrig="8641" w14:anchorId="0C5E7792">
-                <v:shape id="_x0000_i1036" type="#_x0000_t75" style="width:87.5pt;height:87.5pt" o:ole="">
+              <w:object w:dxaOrig="8641" w:dyaOrig="8641" w14:anchorId="328EBD88">
+                <v:shape id="_x0000_i1234" type="#_x0000_t75" style="width:89pt;height:89pt" o:ole="">
                   <v:imagedata r:id="rId26" o:title=""/>
                 </v:shape>
-                <o:OLEObject Type="Embed" ProgID="AcroExch.Document.DC" ShapeID="_x0000_i1036" DrawAspect="Content" ObjectID="_1681218453" r:id="rId27"/>
+                <o:OLEObject Type="Embed" ProgID="AcroExch.Document.DC" ShapeID="_x0000_i1234" DrawAspect="Content" ObjectID="_1684138309" r:id="rId27"/>
               </w:object>
             </w:r>
           </w:p>
@@ -864,11 +864,11 @@
                 <w:sz w:val="24"/>
                 <w:szCs w:val="24"/>
               </w:rPr>
-              <w:object w:dxaOrig="8641" w:dyaOrig="8641" w14:anchorId="0D3C77B3">
-                <v:shape id="_x0000_i1037" type="#_x0000_t75" style="width:86pt;height:86pt" o:ole="">
+              <w:object w:dxaOrig="8641" w:dyaOrig="8641" w14:anchorId="342D4C0A">
+                <v:shape id="_x0000_i1143" type="#_x0000_t75" style="width:88pt;height:88pt" o:ole="">
                   <v:imagedata r:id="rId28" o:title=""/>
                 </v:shape>
-                <o:OLEObject Type="Embed" ProgID="AcroExch.Document.DC" ShapeID="_x0000_i1037" DrawAspect="Content" ObjectID="_1681218454" r:id="rId29"/>
+                <o:OLEObject Type="Embed" ProgID="AcroExch.Document.DC" ShapeID="_x0000_i1143" DrawAspect="Content" ObjectID="_1684138310" r:id="rId29"/>
               </w:object>
             </w:r>
           </w:p>
@@ -892,11 +892,16 @@
               </w:rPr>
             </w:pPr>
             <w:r>
-              <w:object w:dxaOrig="8641" w:dyaOrig="8641" w14:anchorId="0FB47F24">
-                <v:shape id="_x0000_i1038" type="#_x0000_t75" style="width:86.5pt;height:86.5pt" o:ole="">
+              <w:rPr>
+                <w:rFonts w:ascii="Times New Roman" w:hAnsi="Times New Roman" w:cs="Times New Roman"/>
+                <w:sz w:val="24"/>
+                <w:szCs w:val="24"/>
+              </w:rPr>
+              <w:object w:dxaOrig="8641" w:dyaOrig="8641" w14:anchorId="19EABD60">
+                <v:shape id="_x0000_i1147" type="#_x0000_t75" style="width:88pt;height:88pt" o:ole="">
                   <v:imagedata r:id="rId30" o:title=""/>
                 </v:shape>
-                <o:OLEObject Type="Embed" ProgID="AcroExch.Document.DC" ShapeID="_x0000_i1038" DrawAspect="Content" ObjectID="_1681218455" r:id="rId31"/>
+                <o:OLEObject Type="Embed" ProgID="AcroExch.Document.DC" ShapeID="_x0000_i1147" DrawAspect="Content" ObjectID="_1684138311" r:id="rId31"/>
               </w:object>
             </w:r>
           </w:p>
@@ -920,11 +925,16 @@
               </w:rPr>
             </w:pPr>
             <w:r>
-              <w:object w:dxaOrig="8641" w:dyaOrig="8641" w14:anchorId="773E2E13">
-                <v:shape id="_x0000_i1039" type="#_x0000_t75" style="width:87pt;height:87pt" o:ole="">
+              <w:rPr>
+                <w:rFonts w:ascii="Times New Roman" w:hAnsi="Times New Roman" w:cs="Times New Roman"/>
+                <w:sz w:val="24"/>
+                <w:szCs w:val="24"/>
+              </w:rPr>
+              <w:object w:dxaOrig="8641" w:dyaOrig="8641" w14:anchorId="2C39A1FA">
+                <v:shape id="_x0000_i1152" type="#_x0000_t75" style="width:88pt;height:88pt" o:ole="">
                   <v:imagedata r:id="rId32" o:title=""/>
                 </v:shape>
-                <o:OLEObject Type="Embed" ProgID="AcroExch.Document.DC" ShapeID="_x0000_i1039" DrawAspect="Content" ObjectID="_1681218456" r:id="rId33"/>
+                <o:OLEObject Type="Embed" ProgID="AcroExch.Document.DC" ShapeID="_x0000_i1152" DrawAspect="Content" ObjectID="_1684138312" r:id="rId33"/>
               </w:object>
             </w:r>
           </w:p>
@@ -999,11 +1009,11 @@
               <w:cnfStyle w:val="000000000000" w:firstRow="0" w:lastRow="0" w:firstColumn="0" w:lastColumn="0" w:oddVBand="0" w:evenVBand="0" w:oddHBand="0" w:evenHBand="0" w:firstRowFirstColumn="0" w:firstRowLastColumn="0" w:lastRowFirstColumn="0" w:lastRowLastColumn="0"/>
             </w:pPr>
             <w:r>
-              <w:object w:dxaOrig="8641" w:dyaOrig="8641" w14:anchorId="2004A349">
-                <v:shape id="_x0000_i1040" type="#_x0000_t75" style="width:87.5pt;height:87.5pt" o:ole="">
+              <w:object w:dxaOrig="8641" w:dyaOrig="8641" w14:anchorId="3C2F48F7">
+                <v:shape id="_x0000_i1159" type="#_x0000_t75" style="width:90pt;height:90pt" o:ole="">
                   <v:imagedata r:id="rId34" o:title=""/>
                 </v:shape>
-                <o:OLEObject Type="Embed" ProgID="AcroExch.Document.DC" ShapeID="_x0000_i1040" DrawAspect="Content" ObjectID="_1681218457" r:id="rId35"/>
+                <o:OLEObject Type="Embed" ProgID="AcroExch.Document.DC" ShapeID="_x0000_i1159" DrawAspect="Content" ObjectID="_1684138313" r:id="rId35"/>
               </w:object>
             </w:r>
           </w:p>
@@ -1022,11 +1032,11 @@
               <w:cnfStyle w:val="000000000000" w:firstRow="0" w:lastRow="0" w:firstColumn="0" w:lastColumn="0" w:oddVBand="0" w:evenVBand="0" w:oddHBand="0" w:evenHBand="0" w:firstRowFirstColumn="0" w:firstRowLastColumn="0" w:lastRowFirstColumn="0" w:lastRowLastColumn="0"/>
             </w:pPr>
             <w:r>
-              <w:object w:dxaOrig="8641" w:dyaOrig="8641" w14:anchorId="1BF178AC">
-                <v:shape id="_x0000_i1041" type="#_x0000_t75" style="width:88pt;height:88pt" o:ole="">
+              <w:object w:dxaOrig="8641" w:dyaOrig="8641" w14:anchorId="35B284B7">
+                <v:shape id="_x0000_i1164" type="#_x0000_t75" style="width:89pt;height:89pt" o:ole="">
                   <v:imagedata r:id="rId36" o:title=""/>
                 </v:shape>
-                <o:OLEObject Type="Embed" ProgID="AcroExch.Document.DC" ShapeID="_x0000_i1041" DrawAspect="Content" ObjectID="_1681218458" r:id="rId37"/>
+                <o:OLEObject Type="Embed" ProgID="AcroExch.Document.DC" ShapeID="_x0000_i1164" DrawAspect="Content" ObjectID="_1684138314" r:id="rId37"/>
               </w:object>
             </w:r>
           </w:p>
@@ -1045,11 +1055,11 @@
               <w:cnfStyle w:val="000000000000" w:firstRow="0" w:lastRow="0" w:firstColumn="0" w:lastColumn="0" w:oddVBand="0" w:evenVBand="0" w:oddHBand="0" w:evenHBand="0" w:firstRowFirstColumn="0" w:firstRowLastColumn="0" w:lastRowFirstColumn="0" w:lastRowLastColumn="0"/>
             </w:pPr>
             <w:r>
-              <w:object w:dxaOrig="8641" w:dyaOrig="8641" w14:anchorId="6E6A63DA">
-                <v:shape id="_x0000_i1042" type="#_x0000_t75" style="width:87pt;height:87pt" o:ole="">
+              <w:object w:dxaOrig="8641" w:dyaOrig="8641" w14:anchorId="33406880">
+                <v:shape id="_x0000_i1169" type="#_x0000_t75" style="width:88pt;height:88pt" o:ole="">
                   <v:imagedata r:id="rId38" o:title=""/>
                 </v:shape>
-                <o:OLEObject Type="Embed" ProgID="AcroExch.Document.DC" ShapeID="_x0000_i1042" DrawAspect="Content" ObjectID="_1681218459" r:id="rId39"/>
+                <o:OLEObject Type="Embed" ProgID="AcroExch.Document.DC" ShapeID="_x0000_i1169" DrawAspect="Content" ObjectID="_1684138315" r:id="rId39"/>
               </w:object>
             </w:r>
           </w:p>
@@ -1089,6 +1099,7 @@
             <w:tcW w:w="720" w:type="dxa"/>
             <w:tcBorders>
               <w:top w:val="single" w:sz="8" w:space="0" w:color="auto"/>
+              <w:bottom w:val="single" w:sz="8" w:space="0" w:color="auto"/>
             </w:tcBorders>
             <w:textDirection w:val="btLr"/>
           </w:tcPr>
@@ -1117,6 +1128,7 @@
             <w:gridSpan w:val="2"/>
             <w:tcBorders>
               <w:top w:val="single" w:sz="8" w:space="0" w:color="auto"/>
+              <w:bottom w:val="single" w:sz="8" w:space="0" w:color="auto"/>
             </w:tcBorders>
           </w:tcPr>
           <w:p>
@@ -1125,11 +1137,11 @@
               <w:cnfStyle w:val="000000100000" w:firstRow="0" w:lastRow="0" w:firstColumn="0" w:lastColumn="0" w:oddVBand="0" w:evenVBand="0" w:oddHBand="1" w:evenHBand="0" w:firstRowFirstColumn="0" w:firstRowLastColumn="0" w:lastRowFirstColumn="0" w:lastRowLastColumn="0"/>
             </w:pPr>
             <w:r>
-              <w:object w:dxaOrig="8641" w:dyaOrig="8641" w14:anchorId="50A128A4">
-                <v:shape id="_x0000_i1043" type="#_x0000_t75" style="width:87pt;height:87pt" o:ole="">
+              <w:object w:dxaOrig="8641" w:dyaOrig="8641" w14:anchorId="504E089F">
+                <v:shape id="_x0000_i1178" type="#_x0000_t75" style="width:87pt;height:87pt" o:ole="">
                   <v:imagedata r:id="rId40" o:title=""/>
                 </v:shape>
-                <o:OLEObject Type="Embed" ProgID="AcroExch.Document.DC" ShapeID="_x0000_i1043" DrawAspect="Content" ObjectID="_1681218460" r:id="rId41"/>
+                <o:OLEObject Type="Embed" ProgID="AcroExch.Document.DC" ShapeID="_x0000_i1178" DrawAspect="Content" ObjectID="_1684138316" r:id="rId41"/>
               </w:object>
             </w:r>
           </w:p>
@@ -1140,6 +1152,7 @@
             <w:gridSpan w:val="2"/>
             <w:tcBorders>
               <w:top w:val="single" w:sz="8" w:space="0" w:color="auto"/>
+              <w:bottom w:val="single" w:sz="8" w:space="0" w:color="auto"/>
             </w:tcBorders>
           </w:tcPr>
           <w:p>
@@ -1148,11 +1161,11 @@
               <w:cnfStyle w:val="000000100000" w:firstRow="0" w:lastRow="0" w:firstColumn="0" w:lastColumn="0" w:oddVBand="0" w:evenVBand="0" w:oddHBand="1" w:evenHBand="0" w:firstRowFirstColumn="0" w:firstRowLastColumn="0" w:lastRowFirstColumn="0" w:lastRowLastColumn="0"/>
             </w:pPr>
             <w:r>
-              <w:object w:dxaOrig="8641" w:dyaOrig="8641" w14:anchorId="131DFFF0">
-                <v:shape id="_x0000_i1044" type="#_x0000_t75" style="width:86.5pt;height:86.5pt" o:ole="">
+              <w:object w:dxaOrig="8641" w:dyaOrig="8641" w14:anchorId="77BB9A8B">
+                <v:shape id="_x0000_i1186" type="#_x0000_t75" style="width:88pt;height:88pt" o:ole="">
                   <v:imagedata r:id="rId42" o:title=""/>
                 </v:shape>
-                <o:OLEObject Type="Embed" ProgID="AcroExch.Document.DC" ShapeID="_x0000_i1044" DrawAspect="Content" ObjectID="_1681218461" r:id="rId43"/>
+                <o:OLEObject Type="Embed" ProgID="AcroExch.Document.DC" ShapeID="_x0000_i1186" DrawAspect="Content" ObjectID="_1684138317" r:id="rId43"/>
               </w:object>
             </w:r>
           </w:p>
@@ -1163,6 +1176,7 @@
             <w:gridSpan w:val="2"/>
             <w:tcBorders>
               <w:top w:val="single" w:sz="8" w:space="0" w:color="auto"/>
+              <w:bottom w:val="single" w:sz="8" w:space="0" w:color="auto"/>
             </w:tcBorders>
           </w:tcPr>
           <w:p>
@@ -1171,11 +1185,11 @@
               <w:cnfStyle w:val="000000100000" w:firstRow="0" w:lastRow="0" w:firstColumn="0" w:lastColumn="0" w:oddVBand="0" w:evenVBand="0" w:oddHBand="1" w:evenHBand="0" w:firstRowFirstColumn="0" w:firstRowLastColumn="0" w:lastRowFirstColumn="0" w:lastRowLastColumn="0"/>
             </w:pPr>
             <w:r>
-              <w:object w:dxaOrig="8641" w:dyaOrig="8641" w14:anchorId="2450CCAE">
-                <v:shape id="_x0000_i1045" type="#_x0000_t75" style="width:87pt;height:87pt" o:ole="">
+              <w:object w:dxaOrig="8641" w:dyaOrig="8641" w14:anchorId="462A7631">
+                <v:shape id="_x0000_i1194" type="#_x0000_t75" style="width:88pt;height:88pt" o:ole="">
                   <v:imagedata r:id="rId44" o:title=""/>
                 </v:shape>
-                <o:OLEObject Type="Embed" ProgID="AcroExch.Document.DC" ShapeID="_x0000_i1045" DrawAspect="Content" ObjectID="_1681218462" r:id="rId45"/>
+                <o:OLEObject Type="Embed" ProgID="AcroExch.Document.DC" ShapeID="_x0000_i1194" DrawAspect="Content" ObjectID="_1684138318" r:id="rId45"/>
               </w:object>
             </w:r>
           </w:p>
@@ -1192,6 +1206,7 @@
             <w:tcW w:w="720" w:type="dxa"/>
             <w:tcBorders>
               <w:top w:val="single" w:sz="8" w:space="0" w:color="auto"/>
+              <w:bottom w:val="single" w:sz="8" w:space="0" w:color="auto"/>
             </w:tcBorders>
             <w:textDirection w:val="btLr"/>
           </w:tcPr>
@@ -1220,6 +1235,7 @@
             <w:gridSpan w:val="2"/>
             <w:tcBorders>
               <w:top w:val="single" w:sz="8" w:space="0" w:color="auto"/>
+              <w:bottom w:val="single" w:sz="8" w:space="0" w:color="auto"/>
             </w:tcBorders>
           </w:tcPr>
           <w:p>
@@ -1238,11 +1254,11 @@
                 <w:sz w:val="24"/>
                 <w:szCs w:val="24"/>
               </w:rPr>
-              <w:object w:dxaOrig="8641" w:dyaOrig="8641" w14:anchorId="17147C76">
-                <v:shape id="_x0000_i1046" type="#_x0000_t75" style="width:87.5pt;height:87.5pt" o:ole="">
+              <w:object w:dxaOrig="8641" w:dyaOrig="8641" w14:anchorId="52D82712">
+                <v:shape id="_x0000_i1196" type="#_x0000_t75" style="width:87pt;height:87pt" o:ole="">
                   <v:imagedata r:id="rId46" o:title=""/>
                 </v:shape>
-                <o:OLEObject Type="Embed" ProgID="AcroExch.Document.DC" ShapeID="_x0000_i1046" DrawAspect="Content" ObjectID="_1681218463" r:id="rId47"/>
+                <o:OLEObject Type="Embed" ProgID="AcroExch.Document.DC" ShapeID="_x0000_i1196" DrawAspect="Content" ObjectID="_1684138319" r:id="rId47"/>
               </w:object>
             </w:r>
           </w:p>
@@ -1253,6 +1269,7 @@
             <w:gridSpan w:val="2"/>
             <w:tcBorders>
               <w:top w:val="single" w:sz="8" w:space="0" w:color="auto"/>
+              <w:bottom w:val="single" w:sz="8" w:space="0" w:color="auto"/>
             </w:tcBorders>
           </w:tcPr>
           <w:p>
@@ -1266,11 +1283,16 @@
               </w:rPr>
             </w:pPr>
             <w:r>
-              <w:object w:dxaOrig="8641" w:dyaOrig="8641" w14:anchorId="3F65CB7F">
-                <v:shape id="_x0000_i1047" type="#_x0000_t75" style="width:87.5pt;height:87.5pt" o:ole="">
+              <w:rPr>
+                <w:rFonts w:ascii="Times New Roman" w:hAnsi="Times New Roman" w:cs="Times New Roman"/>
+                <w:sz w:val="24"/>
+                <w:szCs w:val="24"/>
+              </w:rPr>
+              <w:object w:dxaOrig="8641" w:dyaOrig="8641" w14:anchorId="0A1EC4D6">
+                <v:shape id="_x0000_i1202" type="#_x0000_t75" style="width:88pt;height:88pt" o:ole="">
                   <v:imagedata r:id="rId48" o:title=""/>
                 </v:shape>
-                <o:OLEObject Type="Embed" ProgID="AcroExch.Document.DC" ShapeID="_x0000_i1047" DrawAspect="Content" ObjectID="_1681218464" r:id="rId49"/>
+                <o:OLEObject Type="Embed" ProgID="AcroExch.Document.DC" ShapeID="_x0000_i1202" DrawAspect="Content" ObjectID="_1684138320" r:id="rId49"/>
               </w:object>
             </w:r>
           </w:p>
@@ -1281,6 +1303,7 @@
             <w:gridSpan w:val="2"/>
             <w:tcBorders>
               <w:top w:val="single" w:sz="8" w:space="0" w:color="auto"/>
+              <w:bottom w:val="single" w:sz="8" w:space="0" w:color="auto"/>
             </w:tcBorders>
           </w:tcPr>
           <w:p>
@@ -1294,11 +1317,16 @@
               </w:rPr>
             </w:pPr>
             <w:r>
-              <w:object w:dxaOrig="8641" w:dyaOrig="8641" w14:anchorId="15A1D55B">
-                <v:shape id="_x0000_i1048" type="#_x0000_t75" style="width:87.5pt;height:87.5pt" o:ole="">
+              <w:rPr>
+                <w:rFonts w:ascii="Times New Roman" w:hAnsi="Times New Roman" w:cs="Times New Roman"/>
+                <w:sz w:val="24"/>
+                <w:szCs w:val="24"/>
+              </w:rPr>
+              <w:object w:dxaOrig="8641" w:dyaOrig="8641" w14:anchorId="62AF0BFD">
+                <v:shape id="_x0000_i1207" type="#_x0000_t75" style="width:87pt;height:87pt" o:ole="">
                   <v:imagedata r:id="rId50" o:title=""/>
                 </v:shape>
-                <o:OLEObject Type="Embed" ProgID="AcroExch.Document.DC" ShapeID="_x0000_i1048" DrawAspect="Content" ObjectID="_1681218465" r:id="rId51"/>
+                <o:OLEObject Type="Embed" ProgID="AcroExch.Document.DC" ShapeID="_x0000_i1207" DrawAspect="Content" ObjectID="_1684138321" r:id="rId51"/>
               </w:object>
             </w:r>
           </w:p>

</xml_diff>